<commit_message>
simplify template.docx and move some logic to generate.py instead
</commit_message>
<xml_diff>
--- a/md_pandoc/fastfit/20250630_20250703.docx
+++ b/md_pandoc/fastfit/20250630_20250703.docx
@@ -1879,17 +1879,8 @@
                 <w:sz w:val="22"/>
                 <w:szCs w:val="22"/>
               </w:rPr>
-              <w:t xml:space="preserve">GHD back </w:t>
+              <w:t>Superman hold</w:t>
             </w:r>
-            <w:proofErr w:type="spellStart"/>
-            <w:r>
-              <w:rPr>
-                <w:sz w:val="22"/>
-                <w:szCs w:val="22"/>
-              </w:rPr>
-              <w:t>extensins</w:t>
-            </w:r>
-            <w:proofErr w:type="spellEnd"/>
           </w:p>
           <w:p>
             <w:pPr>

</xml_diff>